<commit_message>
Update Palorsennan Education System.docx
</commit_message>
<xml_diff>
--- a/Palorsenna/Government/Palorsennan Education System.docx
+++ b/Palorsenna/Government/Palorsennan Education System.docx
@@ -83,7 +83,23 @@
           <w:sz w:val="28"/>
           <w:szCs w:val="28"/>
         </w:rPr>
-        <w:t>Naught (Kindergarten)</w:t>
+        <w:t>N</w:t>
+      </w:r>
+      <w:r>
+        <w:rPr>
+          <w:rFonts w:ascii="Constantia" w:hAnsi="Constantia"/>
+          <w:sz w:val="28"/>
+          <w:szCs w:val="28"/>
+        </w:rPr>
+        <w:t>o</w:t>
+      </w:r>
+      <w:r>
+        <w:rPr>
+          <w:rFonts w:ascii="Constantia" w:hAnsi="Constantia"/>
+          <w:sz w:val="28"/>
+          <w:szCs w:val="28"/>
+        </w:rPr>
+        <w:t>ught (Kindergarten)</w:t>
       </w:r>
     </w:p>
     <w:p>
@@ -660,7 +676,7 @@
           <w:sz w:val="24"/>
           <w:szCs w:val="24"/>
         </w:rPr>
-        <w:t>Primary is compulsory, taking place from the ages of 6-13. It’s function is to provide all of the basic education, covering all forms and topics, getting more advanced as the years go on.</w:t>
+        <w:t>Primary is compulsory, taking place from the ages of 6-13. Its function is to provide all of the basic education, covering all forms and topics, getting more advanced as the years go on.</w:t>
       </w:r>
       <w:r>
         <w:rPr>
@@ -775,6 +791,30 @@
           <w:szCs w:val="24"/>
         </w:rPr>
       </w:pPr>
+      <w:r>
+        <w:rPr>
+          <w:rFonts w:ascii="Constantia" w:hAnsi="Constantia"/>
+          <w:sz w:val="24"/>
+          <w:szCs w:val="24"/>
+        </w:rPr>
+        <w:t>Regular testing is undertaken in each of the courses, to ensure that students are learning the curriculum</w:t>
+      </w:r>
+      <w:r>
+        <w:rPr>
+          <w:rFonts w:ascii="Constantia" w:hAnsi="Constantia"/>
+          <w:sz w:val="24"/>
+          <w:szCs w:val="24"/>
+        </w:rPr>
+        <w:t>, but near the end of year 6, the Secondary Placement Exams take place, to see which class level each student will be suggested to take i</w:t>
+      </w:r>
+      <w:r>
+        <w:rPr>
+          <w:rFonts w:ascii="Constantia" w:hAnsi="Constantia"/>
+          <w:sz w:val="24"/>
+          <w:szCs w:val="24"/>
+        </w:rPr>
+        <w:t>n secondary school.</w:t>
+      </w:r>
     </w:p>
     <w:p>
       <w:pPr>
@@ -1400,6 +1440,52 @@
                 <w:sz w:val="24"/>
                 <w:szCs w:val="24"/>
               </w:rPr>
+              <w:t>Typing</w:t>
+            </w:r>
+          </w:p>
+        </w:tc>
+        <w:tc>
+          <w:tcPr>
+            <w:tcW w:w="4675" w:type="dxa"/>
+          </w:tcPr>
+          <w:p>
+            <w:pPr>
+              <w:rPr>
+                <w:rFonts w:ascii="Constantia" w:hAnsi="Constantia"/>
+                <w:sz w:val="24"/>
+                <w:szCs w:val="24"/>
+              </w:rPr>
+            </w:pPr>
+            <w:r>
+              <w:rPr>
+                <w:rFonts w:ascii="Constantia" w:hAnsi="Constantia"/>
+                <w:sz w:val="24"/>
+                <w:szCs w:val="24"/>
+              </w:rPr>
+              <w:t>3-6</w:t>
+            </w:r>
+          </w:p>
+        </w:tc>
+      </w:tr>
+      <w:tr>
+        <w:tc>
+          <w:tcPr>
+            <w:tcW w:w="4675" w:type="dxa"/>
+          </w:tcPr>
+          <w:p>
+            <w:pPr>
+              <w:rPr>
+                <w:rFonts w:ascii="Constantia" w:hAnsi="Constantia"/>
+                <w:sz w:val="24"/>
+                <w:szCs w:val="24"/>
+              </w:rPr>
+            </w:pPr>
+            <w:r>
+              <w:rPr>
+                <w:rFonts w:ascii="Constantia" w:hAnsi="Constantia"/>
+                <w:sz w:val="24"/>
+                <w:szCs w:val="24"/>
+              </w:rPr>
               <w:t>Visual Arts</w:t>
             </w:r>
           </w:p>
@@ -1428,15 +1514,6 @@
         </w:tc>
       </w:tr>
     </w:tbl>
-    <w:p>
-      <w:pPr>
-        <w:rPr>
-          <w:rFonts w:ascii="Constantia" w:hAnsi="Constantia"/>
-          <w:sz w:val="24"/>
-          <w:szCs w:val="24"/>
-        </w:rPr>
-      </w:pPr>
-    </w:p>
     <w:p>
       <w:pPr>
         <w:rPr>

</xml_diff>